<commit_message>
Fixes for Arabic and Ottoman processing.
</commit_message>
<xml_diff>
--- a/docx/arabic/1299_S-RTH.docx
+++ b/docx/arabic/1299_S-RTH.docx
@@ -484,7 +484,7 @@
               <w:ind w:left="0"/>
               <w:jc w:val="lowKashida"/>
               <w:rPr>
-                <w:rFonts w:ascii="Simplified Arabic" w:hAnsi="Simplified Arabic" w:cs="Simplified Arabic" w:hint="cs"/>
+                <w:rFonts w:ascii="Simplified Arabic" w:hAnsi="Simplified Arabic" w:cs="Simplified Arabic"/>
                 <w:sz w:val="28"/>
                 <w:szCs w:val="28"/>
                 <w:rtl/>
@@ -504,7 +504,7 @@
               <w:ind w:left="0"/>
               <w:jc w:val="lowKashida"/>
               <w:rPr>
-                <w:rFonts w:ascii="Simplified Arabic" w:hAnsi="Simplified Arabic" w:cs="Simplified Arabic" w:hint="cs"/>
+                <w:rFonts w:ascii="Simplified Arabic" w:hAnsi="Simplified Arabic" w:cs="Simplified Arabic"/>
                 <w:sz w:val="28"/>
                 <w:szCs w:val="28"/>
                 <w:rtl/>
@@ -524,7 +524,7 @@
               <w:ind w:left="0"/>
               <w:jc w:val="lowKashida"/>
               <w:rPr>
-                <w:rFonts w:ascii="Simplified Arabic" w:hAnsi="Simplified Arabic" w:cs="Simplified Arabic" w:hint="cs"/>
+                <w:rFonts w:ascii="Simplified Arabic" w:hAnsi="Simplified Arabic" w:cs="Simplified Arabic"/>
                 <w:sz w:val="28"/>
                 <w:szCs w:val="28"/>
                 <w:rtl/>
@@ -546,7 +546,7 @@
               <w:ind w:left="0"/>
               <w:jc w:val="lowKashida"/>
               <w:rPr>
-                <w:rFonts w:ascii="Simplified Arabic" w:hAnsi="Simplified Arabic" w:cs="Simplified Arabic" w:hint="cs"/>
+                <w:rFonts w:ascii="Simplified Arabic" w:hAnsi="Simplified Arabic" w:cs="Simplified Arabic"/>
                 <w:sz w:val="28"/>
                 <w:szCs w:val="28"/>
                 <w:rtl/>
@@ -576,7 +576,7 @@
               <w:ind w:left="0"/>
               <w:jc w:val="lowKashida"/>
               <w:rPr>
-                <w:rFonts w:ascii="Simplified Arabic" w:hAnsi="Simplified Arabic" w:cs="Simplified Arabic" w:hint="cs"/>
+                <w:rFonts w:ascii="Simplified Arabic" w:hAnsi="Simplified Arabic" w:cs="Simplified Arabic"/>
                 <w:sz w:val="28"/>
                 <w:szCs w:val="28"/>
                 <w:rtl/>
@@ -606,7 +606,7 @@
               <w:ind w:left="0"/>
               <w:jc w:val="lowKashida"/>
               <w:rPr>
-                <w:rFonts w:ascii="Simplified Arabic" w:hAnsi="Simplified Arabic" w:cs="Simplified Arabic" w:hint="cs"/>
+                <w:rFonts w:ascii="Simplified Arabic" w:hAnsi="Simplified Arabic" w:cs="Simplified Arabic"/>
                 <w:sz w:val="28"/>
                 <w:szCs w:val="28"/>
                 <w:rtl/>
@@ -628,7 +628,7 @@
               <w:ind w:left="0"/>
               <w:jc w:val="lowKashida"/>
               <w:rPr>
-                <w:rFonts w:ascii="Simplified Arabic" w:hAnsi="Simplified Arabic" w:cs="Simplified Arabic" w:hint="cs"/>
+                <w:rFonts w:ascii="Simplified Arabic" w:hAnsi="Simplified Arabic" w:cs="Simplified Arabic"/>
                 <w:sz w:val="28"/>
                 <w:szCs w:val="28"/>
                 <w:rtl/>
@@ -658,7 +658,7 @@
               <w:ind w:left="0"/>
               <w:jc w:val="lowKashida"/>
               <w:rPr>
-                <w:rFonts w:ascii="Simplified Arabic" w:hAnsi="Simplified Arabic" w:cs="Simplified Arabic" w:hint="cs"/>
+                <w:rFonts w:ascii="Simplified Arabic" w:hAnsi="Simplified Arabic" w:cs="Simplified Arabic"/>
                 <w:sz w:val="28"/>
                 <w:szCs w:val="28"/>
                 <w:rtl/>
@@ -711,7 +711,7 @@
               <w:ind w:left="0"/>
               <w:jc w:val="lowKashida"/>
               <w:rPr>
-                <w:rFonts w:ascii="Simplified Arabic" w:hAnsi="Simplified Arabic" w:cs="Simplified Arabic" w:hint="cs"/>
+                <w:rFonts w:ascii="Simplified Arabic" w:hAnsi="Simplified Arabic" w:cs="Simplified Arabic"/>
                 <w:sz w:val="28"/>
                 <w:szCs w:val="28"/>
                 <w:rtl/>
@@ -733,7 +733,7 @@
               <w:ind w:left="0"/>
               <w:jc w:val="lowKashida"/>
               <w:rPr>
-                <w:rFonts w:ascii="Simplified Arabic" w:hAnsi="Simplified Arabic" w:cs="Simplified Arabic" w:hint="cs"/>
+                <w:rFonts w:ascii="Simplified Arabic" w:hAnsi="Simplified Arabic" w:cs="Simplified Arabic"/>
                 <w:sz w:val="28"/>
                 <w:szCs w:val="28"/>
                 <w:rtl/>
@@ -753,12 +753,40 @@
               <w:ind w:left="0"/>
               <w:jc w:val="lowKashida"/>
               <w:rPr>
+                <w:rFonts w:ascii="Simplified Arabic" w:hAnsi="Simplified Arabic" w:cs="Simplified Arabic"/>
+                <w:sz w:val="28"/>
+                <w:szCs w:val="28"/>
+                <w:rtl/>
+                <w:lang w:bidi="ar-EG"/>
+              </w:rPr>
+            </w:pPr>
+            <w:r>
+              <w:rPr>
                 <w:rFonts w:ascii="Simplified Arabic" w:hAnsi="Simplified Arabic" w:cs="Simplified Arabic" w:hint="cs"/>
                 <w:sz w:val="28"/>
                 <w:szCs w:val="28"/>
                 <w:rtl/>
                 <w:lang w:bidi="ar-EG"/>
               </w:rPr>
+              <w:t>1500</w:t>
+            </w:r>
+          </w:p>
+        </w:tc>
+        <w:tc>
+          <w:tcPr>
+            <w:tcW w:w="2909" w:type="dxa"/>
+          </w:tcPr>
+          <w:p>
+            <w:pPr>
+              <w:pStyle w:val="ListParagraph"/>
+              <w:bidi/>
+              <w:rPr>
+                <w:rFonts w:ascii="Simplified Arabic" w:hAnsi="Simplified Arabic" w:cs="Simplified Arabic"/>
+                <w:sz w:val="28"/>
+                <w:szCs w:val="28"/>
+                <w:rtl/>
+                <w:lang w:bidi="ar-EG"/>
+              </w:rPr>
             </w:pPr>
             <w:r>
               <w:rPr>
@@ -768,43 +796,15 @@
                 <w:rtl/>
                 <w:lang w:bidi="ar-EG"/>
               </w:rPr>
-              <w:t>1500</w:t>
-            </w:r>
-          </w:p>
-        </w:tc>
-        <w:tc>
-          <w:tcPr>
-            <w:tcW w:w="2909" w:type="dxa"/>
-          </w:tcPr>
+              <w:t xml:space="preserve">        تنزيل</w:t>
+            </w:r>
+          </w:p>
           <w:p>
             <w:pPr>
               <w:pStyle w:val="ListParagraph"/>
               <w:bidi/>
               <w:rPr>
                 <w:rFonts w:ascii="Simplified Arabic" w:hAnsi="Simplified Arabic" w:cs="Simplified Arabic"/>
-                <w:sz w:val="28"/>
-                <w:szCs w:val="28"/>
-                <w:rtl/>
-                <w:lang w:bidi="ar-EG"/>
-              </w:rPr>
-            </w:pPr>
-            <w:r>
-              <w:rPr>
-                <w:rFonts w:ascii="Simplified Arabic" w:hAnsi="Simplified Arabic" w:cs="Simplified Arabic" w:hint="cs"/>
-                <w:sz w:val="28"/>
-                <w:szCs w:val="28"/>
-                <w:rtl/>
-                <w:lang w:bidi="ar-EG"/>
-              </w:rPr>
-              <w:t xml:space="preserve">        تنزيل</w:t>
-            </w:r>
-          </w:p>
-          <w:p>
-            <w:pPr>
-              <w:pStyle w:val="ListParagraph"/>
-              <w:bidi/>
-              <w:rPr>
-                <w:rFonts w:ascii="Simplified Arabic" w:hAnsi="Simplified Arabic" w:cs="Simplified Arabic" w:hint="cs"/>
                 <w:sz w:val="28"/>
                 <w:szCs w:val="28"/>
                 <w:rtl/>
@@ -9176,16 +9176,9 @@
           <w:rtl/>
           <w:lang w:bidi="ar-EG"/>
         </w:rPr>
-        <w:t>(اعلانات)</w:t>
-      </w:r>
-    </w:p>
-    <w:p>
-      <w:pPr>
-        <w:tabs>
-          <w:tab w:val="left" w:pos="4096"/>
-        </w:tabs>
-        <w:bidi/>
-        <w:jc w:val="center"/>
+        <w:t>نص اعلان وارد من نظارة الاشغال العمومية</w:t>
+      </w:r>
+      <w:r>
         <w:rPr>
           <w:rFonts w:ascii="Simplified Arabic" w:hAnsi="Simplified Arabic" w:cs="Simplified Arabic"/>
           <w:b/>
@@ -9193,10 +9186,10 @@
           <w:sz w:val="28"/>
           <w:szCs w:val="28"/>
           <w:u w:val="single"/>
-          <w:rtl/>
-          <w:lang w:bidi="ar-EG"/>
-        </w:rPr>
-      </w:pPr>
+          <w:lang w:bidi="ar-EG"/>
+        </w:rPr>
+        <w:t xml:space="preserve"> </w:t>
+      </w:r>
       <w:r>
         <w:rPr>
           <w:rFonts w:ascii="Simplified Arabic" w:hAnsi="Simplified Arabic" w:cs="Simplified Arabic"/>
@@ -9208,7 +9201,7 @@
           <w:rtl/>
           <w:lang w:bidi="ar-EG"/>
         </w:rPr>
-        <w:t>نص اعلان وارد من نظارة الاشغال العمومية</w:t>
+        <w:t>(اعلانات)</w:t>
       </w:r>
     </w:p>
     <w:p>
@@ -9628,7 +9621,6 @@
                 <w:rtl/>
                 <w:lang w:bidi="ar-EG"/>
               </w:rPr>
-              <w:lastRenderedPageBreak/>
               <w:t>20</w:t>
             </w:r>
           </w:p>
@@ -9740,6 +9732,7 @@
                 <w:rtl/>
                 <w:lang w:bidi="ar-EG"/>
               </w:rPr>
+              <w:lastRenderedPageBreak/>
               <w:t>00</w:t>
             </w:r>
           </w:p>
@@ -32940,7 +32933,7 @@
                 <w:rtl/>
                 <w:lang w:bidi="ar-EG"/>
               </w:rPr>
-              <w:t xml:space="preserve">أرض فضا نمرة 1 و 2 و 3 من </w:t>
+              <w:t xml:space="preserve">أرض فضا نمرة </w:t>
             </w:r>
             <w:r>
               <w:rPr>
@@ -32951,7 +32944,7 @@
                 <w:lang w:bidi="ar-EG"/>
               </w:rPr>
               <w:lastRenderedPageBreak/>
-              <w:t xml:space="preserve">ضمن نمرة 29 ونمرة 27 </w:t>
+              <w:t xml:space="preserve">1 و 2 و 3 من ضمن نمرة 29 ونمرة 27 </w:t>
             </w:r>
           </w:p>
         </w:tc>
@@ -33467,6 +33460,7 @@
           <w:rtl/>
           <w:lang w:bidi="ar-EG"/>
         </w:rPr>
+        <w:lastRenderedPageBreak/>
         <w:t>نص اعلان وارد من نظارة الاشغال العمومية</w:t>
       </w:r>
     </w:p>
@@ -33493,7 +33487,6 @@
           <w:rtl/>
           <w:lang w:bidi="ar-EG"/>
         </w:rPr>
-        <w:lastRenderedPageBreak/>
         <w:t xml:space="preserve">نظارة الاشغال العمومية ستطرح فى المزاد يوم السبت مارث سنة82 الساعه 2 افرنكى بعد الظهر عملية ترميمات وتصليحات وأعمال شرايح زجاج بمحلات الحكمخانة ومخازن الموبليات بالقصر العينى على مقتضى مقايستين ابتدائيتين مجموعهما مبلغ 10462 قرشا وشروط موجودة بقلم الهندسة بالديوان فكل من يرغب اجرائها يمكنه الاطلاع على المقايستين والشروط من الساعه 11 قبل الظهر لغاية الساعه 4 وقبول العطا يكون داخل مظاريف مغلوقة مختوما عليها بالشمع الاحمر </w:t>
       </w:r>
     </w:p>
@@ -34231,6 +34224,7 @@
                 <w:rtl/>
                 <w:lang w:bidi="ar-EG"/>
               </w:rPr>
+              <w:lastRenderedPageBreak/>
               <w:t>000000</w:t>
             </w:r>
           </w:p>
@@ -34378,7 +34372,6 @@
                 <w:rtl/>
                 <w:lang w:bidi="ar-EG"/>
               </w:rPr>
-              <w:lastRenderedPageBreak/>
               <w:t>000000</w:t>
             </w:r>
           </w:p>
@@ -35833,6 +35826,7 @@
                 <w:rtl/>
                 <w:lang w:bidi="ar-EG"/>
               </w:rPr>
+              <w:lastRenderedPageBreak/>
               <w:t>020460</w:t>
             </w:r>
           </w:p>
@@ -35980,7 +35974,6 @@
                 <w:rtl/>
                 <w:lang w:bidi="ar-EG"/>
               </w:rPr>
-              <w:lastRenderedPageBreak/>
               <w:t>000000</w:t>
             </w:r>
           </w:p>

</xml_diff>